<commit_message>
adding new photo fnd upd docx
</commit_message>
<xml_diff>
--- a/отчет.docx
+++ b/отчет.docx
@@ -116,31 +116,7 @@
           <w:sz w:val="28"/>
           <w:szCs w:val="28"/>
         </w:rPr>
-        <w:t>Написано</w:t>
-      </w:r>
-      <w:r>
-        <w:rPr>
-          <w:rFonts w:cstheme="minorHAnsi"/>
-          <w:sz w:val="28"/>
-          <w:szCs w:val="28"/>
-        </w:rPr>
-        <w:t xml:space="preserve"> приложение, реализующее указанные в варианте методы обработки изображений</w:t>
-      </w:r>
-      <w:r>
-        <w:rPr>
-          <w:rFonts w:cstheme="minorHAnsi"/>
-          <w:sz w:val="28"/>
-          <w:szCs w:val="28"/>
-        </w:rPr>
-        <w:t>, а именно: п</w:t>
-      </w:r>
-      <w:r>
-        <w:rPr>
-          <w:rFonts w:cstheme="minorHAnsi"/>
-          <w:sz w:val="28"/>
-          <w:szCs w:val="28"/>
-        </w:rPr>
-        <w:t xml:space="preserve">остроение и </w:t>
+        <w:t xml:space="preserve">Написано приложение, реализующее указанные в варианте методы обработки изображений, а именно: построение и </w:t>
       </w:r>
       <w:proofErr w:type="spellStart"/>
       <w:r>
@@ -158,47 +134,7 @@
           <w:sz w:val="28"/>
           <w:szCs w:val="28"/>
         </w:rPr>
-        <w:t xml:space="preserve"> гистограммы изоб</w:t>
-      </w:r>
-      <w:r>
-        <w:rPr>
-          <w:rFonts w:cstheme="minorHAnsi"/>
-          <w:sz w:val="28"/>
-          <w:szCs w:val="28"/>
-        </w:rPr>
-        <w:t>ражения + линейное контрастирова</w:t>
-      </w:r>
-      <w:r>
-        <w:rPr>
-          <w:rFonts w:cstheme="minorHAnsi"/>
-          <w:sz w:val="28"/>
-          <w:szCs w:val="28"/>
-        </w:rPr>
-        <w:t>ние</w:t>
-      </w:r>
-      <w:r>
-        <w:rPr>
-          <w:rFonts w:cstheme="minorHAnsi"/>
-          <w:sz w:val="28"/>
-          <w:szCs w:val="28"/>
-        </w:rPr>
-        <w:t xml:space="preserve">, и </w:t>
-      </w:r>
-      <w:r>
-        <w:rPr>
-          <w:rFonts w:cstheme="minorHAnsi"/>
-          <w:sz w:val="28"/>
-          <w:szCs w:val="28"/>
-        </w:rPr>
-        <w:t>Сегментация изображений: обнаружение точек, линий и перепадов яркости</w:t>
-      </w:r>
-      <w:r>
-        <w:rPr>
-          <w:rFonts w:cstheme="minorHAnsi"/>
-          <w:sz w:val="28"/>
-          <w:szCs w:val="28"/>
-        </w:rPr>
-        <w:t>.</w:t>
+        <w:t xml:space="preserve"> гистограммы изображения + линейное контрастирование, и Сегментация изображений: обнаружение точек, линий и перепадов яркости.</w:t>
       </w:r>
     </w:p>
     <w:p>
@@ -222,23 +158,7 @@
           <w:sz w:val="28"/>
           <w:szCs w:val="28"/>
         </w:rPr>
-        <w:t>Реализованы</w:t>
-      </w:r>
-      <w:r>
-        <w:rPr>
-          <w:rFonts w:cstheme="minorHAnsi"/>
-          <w:sz w:val="28"/>
-          <w:szCs w:val="28"/>
-        </w:rPr>
-        <w:t xml:space="preserve"> 2 метода повышения контраста изображений: линейное контрастирование и выравнивание гистограммы.</w:t>
-      </w:r>
-      <w:r>
-        <w:rPr>
-          <w:rFonts w:cstheme="minorHAnsi"/>
-          <w:sz w:val="28"/>
-          <w:szCs w:val="28"/>
-        </w:rPr>
-        <w:t xml:space="preserve"> </w:t>
+        <w:t xml:space="preserve">Реализованы 2 метода повышения контраста изображений: линейное контрастирование и выравнивание гистограммы. </w:t>
       </w:r>
       <w:proofErr w:type="gramStart"/>
       <w:r>
@@ -258,8 +178,6 @@
         </w:rPr>
         <w:t xml:space="preserve"> полученных после применения обоих методов, а так же для исходного изображения выводятся гистограммы.</w:t>
       </w:r>
-      <w:bookmarkStart w:id="0" w:name="_GoBack"/>
-      <w:bookmarkEnd w:id="0"/>
     </w:p>
     <w:p>
       <w:pPr>
@@ -627,23 +545,7 @@
           <w:sz w:val="28"/>
           <w:szCs w:val="28"/>
         </w:rPr>
-        <w:t>. Обработка изображений и компьютерное зрение</w:t>
-      </w:r>
-      <w:r>
-        <w:rPr>
-          <w:rFonts w:cstheme="minorHAnsi"/>
-          <w:sz w:val="28"/>
-          <w:szCs w:val="28"/>
-        </w:rPr>
-        <w:t xml:space="preserve">» автора </w:t>
-      </w:r>
-      <w:r>
-        <w:rPr>
-          <w:rFonts w:cstheme="minorHAnsi"/>
-          <w:sz w:val="28"/>
-          <w:szCs w:val="28"/>
-        </w:rPr>
-        <w:t xml:space="preserve">Николай </w:t>
+        <w:t xml:space="preserve">. Обработка изображений и компьютерное зрение» автора Николай </w:t>
       </w:r>
       <w:proofErr w:type="spellStart"/>
       <w:r>
@@ -734,6 +636,141 @@
         </w:rPr>
         <w:t xml:space="preserve"> для работы с изображением.</w:t>
       </w:r>
+    </w:p>
+    <w:p>
+      <w:pPr>
+        <w:ind w:left="-284" w:hanging="709"/>
+        <w:jc w:val="both"/>
+        <w:rPr>
+          <w:rFonts w:cstheme="minorHAnsi"/>
+          <w:sz w:val="28"/>
+          <w:szCs w:val="28"/>
+        </w:rPr>
+      </w:pPr>
+      <w:r>
+        <w:rPr>
+          <w:rFonts w:cstheme="minorHAnsi"/>
+          <w:sz w:val="28"/>
+          <w:szCs w:val="28"/>
+        </w:rPr>
+        <w:t xml:space="preserve">Ввиду того что на </w:t>
+      </w:r>
+      <w:proofErr w:type="spellStart"/>
+      <w:r>
+        <w:rPr>
+          <w:rFonts w:cstheme="minorHAnsi"/>
+          <w:sz w:val="28"/>
+          <w:szCs w:val="28"/>
+          <w:lang w:val="en-US"/>
+        </w:rPr>
+        <w:t>github</w:t>
+      </w:r>
+      <w:proofErr w:type="spellEnd"/>
+      <w:r>
+        <w:rPr>
+          <w:rFonts w:cstheme="minorHAnsi"/>
+          <w:sz w:val="28"/>
+          <w:szCs w:val="28"/>
+        </w:rPr>
+        <w:t xml:space="preserve"> </w:t>
+      </w:r>
+      <w:r>
+        <w:rPr>
+          <w:rFonts w:cstheme="minorHAnsi"/>
+          <w:sz w:val="28"/>
+          <w:szCs w:val="28"/>
+        </w:rPr>
+        <w:t xml:space="preserve">не удалось залить папку размером более 100 </w:t>
+      </w:r>
+      <w:proofErr w:type="spellStart"/>
+      <w:r>
+        <w:rPr>
+          <w:rFonts w:cstheme="minorHAnsi"/>
+          <w:sz w:val="28"/>
+          <w:szCs w:val="28"/>
+        </w:rPr>
+        <w:t>мб</w:t>
+      </w:r>
+      <w:proofErr w:type="spellEnd"/>
+      <w:r>
+        <w:rPr>
+          <w:rFonts w:cstheme="minorHAnsi"/>
+          <w:sz w:val="28"/>
+          <w:szCs w:val="28"/>
+        </w:rPr>
+        <w:t xml:space="preserve">, пришлось разбить папку </w:t>
+      </w:r>
+      <w:r>
+        <w:rPr>
+          <w:rFonts w:cstheme="minorHAnsi"/>
+          <w:sz w:val="28"/>
+          <w:szCs w:val="28"/>
+          <w:lang w:val="en-US"/>
+        </w:rPr>
+        <w:t>JRE</w:t>
+      </w:r>
+      <w:r>
+        <w:rPr>
+          <w:rFonts w:cstheme="minorHAnsi"/>
+          <w:sz w:val="28"/>
+          <w:szCs w:val="28"/>
+        </w:rPr>
+        <w:t xml:space="preserve">, необходимую для запуска программы. Подробная инструкция описана в </w:t>
+      </w:r>
+      <w:r>
+        <w:rPr>
+          <w:rFonts w:cstheme="minorHAnsi"/>
+          <w:sz w:val="28"/>
+          <w:szCs w:val="28"/>
+          <w:lang w:val="en-US"/>
+        </w:rPr>
+        <w:t>readme</w:t>
+      </w:r>
+      <w:r>
+        <w:rPr>
+          <w:rFonts w:cstheme="minorHAnsi"/>
+          <w:sz w:val="28"/>
+          <w:szCs w:val="28"/>
+        </w:rPr>
+        <w:t xml:space="preserve"> </w:t>
+      </w:r>
+      <w:r>
+        <w:rPr>
+          <w:rFonts w:cstheme="minorHAnsi"/>
+          <w:sz w:val="28"/>
+          <w:szCs w:val="28"/>
+        </w:rPr>
+        <w:t xml:space="preserve">файле на </w:t>
+      </w:r>
+      <w:proofErr w:type="spellStart"/>
+      <w:r>
+        <w:rPr>
+          <w:rFonts w:cstheme="minorHAnsi"/>
+          <w:sz w:val="28"/>
+          <w:szCs w:val="28"/>
+          <w:lang w:val="en-US"/>
+        </w:rPr>
+        <w:t>github</w:t>
+      </w:r>
+      <w:proofErr w:type="spellEnd"/>
+      <w:r>
+        <w:rPr>
+          <w:rFonts w:cstheme="minorHAnsi"/>
+          <w:sz w:val="28"/>
+          <w:szCs w:val="28"/>
+        </w:rPr>
+        <w:t xml:space="preserve">. </w:t>
+      </w:r>
+      <w:r>
+        <w:rPr>
+          <w:rFonts w:cstheme="minorHAnsi"/>
+          <w:sz w:val="28"/>
+          <w:szCs w:val="28"/>
+        </w:rPr>
+        <w:t>Приношу извинения за неудобства.</w:t>
+      </w:r>
+      <w:bookmarkStart w:id="0" w:name="_GoBack"/>
+      <w:bookmarkEnd w:id="0"/>
     </w:p>
     <w:sectPr>
       <w:pgSz w:w="11906" w:h="16838"/>
@@ -1606,4 +1643,16 @@
     </a:ext>
   </a:extLst>
 </a:theme>
+</file>
+
+<file path=customXml/item1.xml><?xml version="1.0" encoding="utf-8"?>
+<b:Sources xmlns:b="http://schemas.openxmlformats.org/officeDocument/2006/bibliography" xmlns="http://schemas.openxmlformats.org/officeDocument/2006/bibliography" SelectedStyle="\APASixthEditionOfficeOnline.xsl" StyleName="APA" Version="6"/>
+</file>
+
+<file path=customXml/itemProps1.xml><?xml version="1.0" encoding="utf-8"?>
+<ds:datastoreItem xmlns:ds="http://schemas.openxmlformats.org/officeDocument/2006/customXml" ds:itemID="{A753C177-1019-4A98-A1E5-E97A2303AE5B}">
+  <ds:schemaRefs>
+    <ds:schemaRef ds:uri="http://schemas.openxmlformats.org/officeDocument/2006/bibliography"/>
+  </ds:schemaRefs>
+</ds:datastoreItem>
 </file>
</xml_diff>

<commit_message>
change JRE1 JRE2 to simplify opening exe
</commit_message>
<xml_diff>
--- a/отчет.docx
+++ b/отчет.docx
@@ -768,6 +768,351 @@
           <w:szCs w:val="28"/>
         </w:rPr>
         <w:t>Приношу извинения за неудобства.</w:t>
+      </w:r>
+    </w:p>
+    <w:p>
+      <w:pPr>
+        <w:ind w:left="-284" w:hanging="709"/>
+        <w:jc w:val="both"/>
+        <w:rPr>
+          <w:rFonts w:cstheme="minorHAnsi"/>
+          <w:sz w:val="28"/>
+          <w:szCs w:val="28"/>
+        </w:rPr>
+      </w:pPr>
+      <w:r>
+        <w:rPr>
+          <w:rFonts w:cstheme="minorHAnsi"/>
+          <w:sz w:val="28"/>
+          <w:szCs w:val="28"/>
+        </w:rPr>
+        <w:t>После извлечения всех папок должно получится вот так</w:t>
+      </w:r>
+      <w:r>
+        <w:rPr>
+          <w:rFonts w:cstheme="minorHAnsi"/>
+          <w:sz w:val="28"/>
+          <w:szCs w:val="28"/>
+        </w:rPr>
+        <w:t>:</w:t>
+      </w:r>
+    </w:p>
+    <w:p>
+      <w:pPr>
+        <w:ind w:left="-284" w:hanging="709"/>
+        <w:jc w:val="both"/>
+        <w:rPr>
+          <w:rFonts w:cstheme="minorHAnsi"/>
+          <w:sz w:val="28"/>
+          <w:szCs w:val="28"/>
+          <w:lang w:val="en-US"/>
+        </w:rPr>
+      </w:pPr>
+      <w:r>
+        <w:rPr>
+          <w:rFonts w:cstheme="minorHAnsi"/>
+          <w:sz w:val="28"/>
+          <w:szCs w:val="28"/>
+        </w:rPr>
+        <w:t xml:space="preserve">В папке </w:t>
+      </w:r>
+      <w:r>
+        <w:rPr>
+          <w:rFonts w:cstheme="minorHAnsi"/>
+          <w:sz w:val="28"/>
+          <w:szCs w:val="28"/>
+          <w:lang w:val="en-US"/>
+        </w:rPr>
+        <w:t>exe:</w:t>
+      </w:r>
+    </w:p>
+    <w:p>
+      <w:pPr>
+        <w:ind w:left="-284" w:hanging="709"/>
+        <w:jc w:val="both"/>
+        <w:rPr>
+          <w:rFonts w:cstheme="minorHAnsi"/>
+          <w:sz w:val="28"/>
+          <w:szCs w:val="28"/>
+        </w:rPr>
+      </w:pPr>
+      <w:r>
+        <w:rPr>
+          <w:rFonts w:cstheme="minorHAnsi"/>
+          <w:sz w:val="28"/>
+          <w:szCs w:val="28"/>
+        </w:rPr>
+        <w:lastRenderedPageBreak/>
+        <w:drawing>
+          <wp:inline distT="0" distB="0" distL="0" distR="0" wp14:anchorId="79FAEA1E" wp14:editId="29F46EAC">
+            <wp:extent cx="5940425" cy="2019300"/>
+            <wp:effectExtent l="0" t="0" r="3175" b="0"/>
+            <wp:docPr id="1" name="Рисунок 1"/>
+            <wp:cNvGraphicFramePr>
+              <a:graphicFrameLocks xmlns:a="http://schemas.openxmlformats.org/drawingml/2006/main" noChangeAspect="1"/>
+            </wp:cNvGraphicFramePr>
+            <a:graphic xmlns:a="http://schemas.openxmlformats.org/drawingml/2006/main">
+              <a:graphicData uri="http://schemas.openxmlformats.org/drawingml/2006/picture">
+                <pic:pic xmlns:pic="http://schemas.openxmlformats.org/drawingml/2006/picture">
+                  <pic:nvPicPr>
+                    <pic:cNvPr id="1" name=""/>
+                    <pic:cNvPicPr/>
+                  </pic:nvPicPr>
+                  <pic:blipFill rotWithShape="1">
+                    <a:blip r:embed="rId6"/>
+                    <a:srcRect b="54519"/>
+                    <a:stretch/>
+                  </pic:blipFill>
+                  <pic:spPr bwMode="auto">
+                    <a:xfrm>
+                      <a:off x="0" y="0"/>
+                      <a:ext cx="5940425" cy="2019300"/>
+                    </a:xfrm>
+                    <a:prstGeom prst="rect">
+                      <a:avLst/>
+                    </a:prstGeom>
+                    <a:ln>
+                      <a:noFill/>
+                    </a:ln>
+                    <a:extLst>
+                      <a:ext uri="{53640926-AAD7-44D8-BBD7-CCE9431645EC}">
+                        <a14:shadowObscured xmlns:a14="http://schemas.microsoft.com/office/drawing/2010/main"/>
+                      </a:ext>
+                    </a:extLst>
+                  </pic:spPr>
+                </pic:pic>
+              </a:graphicData>
+            </a:graphic>
+          </wp:inline>
+        </w:drawing>
+      </w:r>
+    </w:p>
+    <w:p>
+      <w:pPr>
+        <w:ind w:left="-284" w:hanging="709"/>
+        <w:jc w:val="both"/>
+        <w:rPr>
+          <w:rFonts w:cstheme="minorHAnsi"/>
+          <w:sz w:val="28"/>
+          <w:szCs w:val="28"/>
+          <w:lang w:val="en-US"/>
+        </w:rPr>
+      </w:pPr>
+      <w:r>
+        <w:rPr>
+          <w:rFonts w:cstheme="minorHAnsi"/>
+          <w:sz w:val="28"/>
+          <w:szCs w:val="28"/>
+        </w:rPr>
+        <w:t xml:space="preserve">В папке </w:t>
+      </w:r>
+      <w:r>
+        <w:rPr>
+          <w:rFonts w:cstheme="minorHAnsi"/>
+          <w:sz w:val="28"/>
+          <w:szCs w:val="28"/>
+          <w:lang w:val="en-US"/>
+        </w:rPr>
+        <w:t>JRE:</w:t>
+      </w:r>
+    </w:p>
+    <w:p>
+      <w:pPr>
+        <w:ind w:left="-284" w:hanging="709"/>
+        <w:jc w:val="both"/>
+        <w:rPr>
+          <w:rFonts w:cstheme="minorHAnsi"/>
+          <w:sz w:val="28"/>
+          <w:szCs w:val="28"/>
+          <w:lang w:val="en-US"/>
+        </w:rPr>
+      </w:pPr>
+    </w:p>
+    <w:p>
+      <w:pPr>
+        <w:ind w:left="-284" w:hanging="709"/>
+        <w:jc w:val="both"/>
+        <w:rPr>
+          <w:rFonts w:cstheme="minorHAnsi"/>
+          <w:sz w:val="28"/>
+          <w:szCs w:val="28"/>
+          <w:lang w:val="en-US"/>
+        </w:rPr>
+      </w:pPr>
+      <w:r>
+        <w:rPr>
+          <w:rFonts w:cstheme="minorHAnsi"/>
+          <w:sz w:val="28"/>
+          <w:szCs w:val="28"/>
+          <w:lang w:val="en-US"/>
+        </w:rPr>
+        <w:drawing>
+          <wp:inline distT="0" distB="0" distL="0" distR="0" wp14:anchorId="05E0865C" wp14:editId="0792C070">
+            <wp:extent cx="5940425" cy="2827020"/>
+            <wp:effectExtent l="0" t="0" r="3175" b="0"/>
+            <wp:docPr id="2" name="Рисунок 2"/>
+            <wp:cNvGraphicFramePr>
+              <a:graphicFrameLocks xmlns:a="http://schemas.openxmlformats.org/drawingml/2006/main" noChangeAspect="1"/>
+            </wp:cNvGraphicFramePr>
+            <a:graphic xmlns:a="http://schemas.openxmlformats.org/drawingml/2006/main">
+              <a:graphicData uri="http://schemas.openxmlformats.org/drawingml/2006/picture">
+                <pic:pic xmlns:pic="http://schemas.openxmlformats.org/drawingml/2006/picture">
+                  <pic:nvPicPr>
+                    <pic:cNvPr id="1" name=""/>
+                    <pic:cNvPicPr/>
+                  </pic:nvPicPr>
+                  <pic:blipFill rotWithShape="1">
+                    <a:blip r:embed="rId7"/>
+                    <a:srcRect b="31823"/>
+                    <a:stretch/>
+                  </pic:blipFill>
+                  <pic:spPr bwMode="auto">
+                    <a:xfrm>
+                      <a:off x="0" y="0"/>
+                      <a:ext cx="5940425" cy="2827020"/>
+                    </a:xfrm>
+                    <a:prstGeom prst="rect">
+                      <a:avLst/>
+                    </a:prstGeom>
+                    <a:ln>
+                      <a:noFill/>
+                    </a:ln>
+                    <a:extLst>
+                      <a:ext uri="{53640926-AAD7-44D8-BBD7-CCE9431645EC}">
+                        <a14:shadowObscured xmlns:a14="http://schemas.microsoft.com/office/drawing/2010/main"/>
+                      </a:ext>
+                    </a:extLst>
+                  </pic:spPr>
+                </pic:pic>
+              </a:graphicData>
+            </a:graphic>
+          </wp:inline>
+        </w:drawing>
+      </w:r>
+    </w:p>
+    <w:p>
+      <w:pPr>
+        <w:ind w:left="-284" w:hanging="709"/>
+        <w:jc w:val="both"/>
+        <w:rPr>
+          <w:rFonts w:cstheme="minorHAnsi"/>
+          <w:sz w:val="28"/>
+          <w:szCs w:val="28"/>
+        </w:rPr>
+      </w:pPr>
+      <w:r>
+        <w:rPr>
+          <w:rFonts w:cstheme="minorHAnsi"/>
+          <w:sz w:val="28"/>
+          <w:szCs w:val="28"/>
+        </w:rPr>
+        <w:t xml:space="preserve">В папке </w:t>
+      </w:r>
+      <w:proofErr w:type="gramStart"/>
+      <w:r>
+        <w:rPr>
+          <w:rFonts w:cstheme="minorHAnsi"/>
+          <w:sz w:val="28"/>
+          <w:szCs w:val="28"/>
+          <w:lang w:val="en-US"/>
+        </w:rPr>
+        <w:t>bin</w:t>
+      </w:r>
+      <w:r>
+        <w:rPr>
+          <w:rFonts w:cstheme="minorHAnsi"/>
+          <w:sz w:val="28"/>
+          <w:szCs w:val="28"/>
+        </w:rPr>
+        <w:t>(</w:t>
+      </w:r>
+      <w:proofErr w:type="gramEnd"/>
+      <w:r>
+        <w:rPr>
+          <w:rFonts w:cstheme="minorHAnsi"/>
+          <w:sz w:val="28"/>
+          <w:szCs w:val="28"/>
+        </w:rPr>
+        <w:t xml:space="preserve">с извлеченной в нее папкой </w:t>
+      </w:r>
+      <w:r>
+        <w:rPr>
+          <w:rFonts w:cstheme="minorHAnsi"/>
+          <w:sz w:val="28"/>
+          <w:szCs w:val="28"/>
+          <w:lang w:val="en-US"/>
+        </w:rPr>
+        <w:t>server</w:t>
+      </w:r>
+      <w:r>
+        <w:rPr>
+          <w:rFonts w:cstheme="minorHAnsi"/>
+          <w:sz w:val="28"/>
+          <w:szCs w:val="28"/>
+        </w:rPr>
+        <w:t>):</w:t>
+      </w:r>
+    </w:p>
+    <w:p>
+      <w:pPr>
+        <w:ind w:left="-284" w:hanging="709"/>
+        <w:jc w:val="both"/>
+        <w:rPr>
+          <w:rFonts w:cstheme="minorHAnsi"/>
+          <w:sz w:val="28"/>
+          <w:szCs w:val="28"/>
+          <w:lang w:val="en-US"/>
+        </w:rPr>
+      </w:pPr>
+      <w:r>
+        <w:rPr>
+          <w:rFonts w:cstheme="minorHAnsi"/>
+          <w:sz w:val="28"/>
+          <w:szCs w:val="28"/>
+          <w:lang w:val="en-US"/>
+        </w:rPr>
+        <w:drawing>
+          <wp:inline distT="0" distB="0" distL="0" distR="0" wp14:anchorId="15C18B0A" wp14:editId="7D851E54">
+            <wp:extent cx="5940425" cy="3093720"/>
+            <wp:effectExtent l="0" t="0" r="3175" b="0"/>
+            <wp:docPr id="3" name="Рисунок 3"/>
+            <wp:cNvGraphicFramePr>
+              <a:graphicFrameLocks xmlns:a="http://schemas.openxmlformats.org/drawingml/2006/main" noChangeAspect="1"/>
+            </wp:cNvGraphicFramePr>
+            <a:graphic xmlns:a="http://schemas.openxmlformats.org/drawingml/2006/main">
+              <a:graphicData uri="http://schemas.openxmlformats.org/drawingml/2006/picture">
+                <pic:pic xmlns:pic="http://schemas.openxmlformats.org/drawingml/2006/picture">
+                  <pic:nvPicPr>
+                    <pic:cNvPr id="1" name=""/>
+                    <pic:cNvPicPr/>
+                  </pic:nvPicPr>
+                  <pic:blipFill rotWithShape="1">
+                    <a:blip r:embed="rId8"/>
+                    <a:srcRect b="7565"/>
+                    <a:stretch/>
+                  </pic:blipFill>
+                  <pic:spPr bwMode="auto">
+                    <a:xfrm>
+                      <a:off x="0" y="0"/>
+                      <a:ext cx="5940425" cy="3093720"/>
+                    </a:xfrm>
+                    <a:prstGeom prst="rect">
+                      <a:avLst/>
+                    </a:prstGeom>
+                    <a:ln>
+                      <a:noFill/>
+                    </a:ln>
+                    <a:extLst>
+                      <a:ext uri="{53640926-AAD7-44D8-BBD7-CCE9431645EC}">
+                        <a14:shadowObscured xmlns:a14="http://schemas.microsoft.com/office/drawing/2010/main"/>
+                      </a:ext>
+                    </a:extLst>
+                  </pic:spPr>
+                </pic:pic>
+              </a:graphicData>
+            </a:graphic>
+          </wp:inline>
+        </w:drawing>
       </w:r>
       <w:bookmarkStart w:id="0" w:name="_GoBack"/>
       <w:bookmarkEnd w:id="0"/>
@@ -1650,7 +1995,7 @@
 </file>
 
 <file path=customXml/itemProps1.xml><?xml version="1.0" encoding="utf-8"?>
-<ds:datastoreItem xmlns:ds="http://schemas.openxmlformats.org/officeDocument/2006/customXml" ds:itemID="{A753C177-1019-4A98-A1E5-E97A2303AE5B}">
+<ds:datastoreItem xmlns:ds="http://schemas.openxmlformats.org/officeDocument/2006/customXml" ds:itemID="{45678BC7-28FC-4D59-A8D9-C165E6EEA4DC}">
   <ds:schemaRefs>
     <ds:schemaRef ds:uri="http://schemas.openxmlformats.org/officeDocument/2006/bibliography"/>
   </ds:schemaRefs>

</xml_diff>